<commit_message>
Updated documentation, some code cleanum and refactor, added memory usage deail report
</commit_message>
<xml_diff>
--- a/Elman.Everywhere Documentation.docx
+++ b/Elman.Everywhere Documentation.docx
@@ -16,6 +16,30 @@
       </w:r>
       <w:r>
         <w:t xml:space="preserve"> exception logging library for .NET, Silverlight, WPF, ASP.NET MVC and WCF that uses an ELMAH (Error Logging Modules and Handlers for ASP.NET).</w:t>
+      </w:r>
+    </w:p>
+    <w:p>
+      <w:r>
+        <w:t>For more detailed information how to configure and use Elmah Everywhere see</w:t>
+      </w:r>
+      <w:r>
+        <w:t xml:space="preserve"> source code and samples at</w:t>
+      </w:r>
+      <w:bookmarkStart w:id="0" w:name="_GoBack"/>
+      <w:bookmarkEnd w:id="0"/>
+      <w:r>
+        <w:t xml:space="preserve"> </w:t>
+      </w:r>
+      <w:hyperlink r:id="rId6" w:history="1">
+        <w:r>
+          <w:rPr>
+            <w:rStyle w:val="Hyperlink"/>
+          </w:rPr>
+          <w:t>https://github.com/vincoss/vinco-logging-toolkit</w:t>
+        </w:r>
+      </w:hyperlink>
+      <w:r>
+        <w:t>.</w:t>
       </w:r>
     </w:p>
     <w:p>
@@ -1288,8 +1312,6 @@
         </w:rPr>
         <w:t>{</w:t>
       </w:r>
-      <w:bookmarkStart w:id="0" w:name="_GoBack"/>
-      <w:bookmarkEnd w:id="0"/>
     </w:p>
     <w:p>
       <w:pPr>
@@ -1389,6 +1411,1589 @@
         <w:pStyle w:val="Heading1"/>
       </w:pPr>
       <w:r>
+        <w:t>WPF c</w:t>
+      </w:r>
+      <w:r>
+        <w:t>onfiguration</w:t>
+      </w:r>
+    </w:p>
+    <w:p>
+      <w:r>
+        <w:t xml:space="preserve">To configure </w:t>
+      </w:r>
+      <w:r>
+        <w:t>WPF</w:t>
+      </w:r>
+      <w:r>
+        <w:t xml:space="preserve"> exception logging you must add a reference</w:t>
+      </w:r>
+      <w:r>
+        <w:t xml:space="preserve"> to Elmah.Everywhere</w:t>
+      </w:r>
+      <w:r>
+        <w:t>.dll and configure exception handler.</w:t>
+      </w:r>
+    </w:p>
+    <w:p>
+      <w:pPr>
+        <w:autoSpaceDE w:val="0"/>
+        <w:autoSpaceDN w:val="0"/>
+        <w:adjustRightInd w:val="0"/>
+        <w:spacing w:after="0" w:line="240" w:lineRule="auto"/>
+        <w:rPr>
+          <w:rFonts w:ascii="Consolas" w:hAnsi="Consolas" w:cs="Consolas"/>
+          <w:sz w:val="18"/>
+          <w:szCs w:val="18"/>
+        </w:rPr>
+      </w:pPr>
+      <w:proofErr w:type="gramStart"/>
+      <w:r>
+        <w:rPr>
+          <w:rFonts w:ascii="Consolas" w:hAnsi="Consolas" w:cs="Consolas"/>
+          <w:color w:val="0000FF"/>
+          <w:sz w:val="18"/>
+          <w:szCs w:val="18"/>
+        </w:rPr>
+        <w:t>private</w:t>
+      </w:r>
+      <w:proofErr w:type="gramEnd"/>
+      <w:r>
+        <w:rPr>
+          <w:rFonts w:ascii="Consolas" w:hAnsi="Consolas" w:cs="Consolas"/>
+          <w:sz w:val="18"/>
+          <w:szCs w:val="18"/>
+        </w:rPr>
+        <w:t xml:space="preserve"> </w:t>
+      </w:r>
+      <w:r>
+        <w:rPr>
+          <w:rFonts w:ascii="Consolas" w:hAnsi="Consolas" w:cs="Consolas"/>
+          <w:color w:val="0000FF"/>
+          <w:sz w:val="18"/>
+          <w:szCs w:val="18"/>
+        </w:rPr>
+        <w:t>static</w:t>
+      </w:r>
+      <w:r>
+        <w:rPr>
+          <w:rFonts w:ascii="Consolas" w:hAnsi="Consolas" w:cs="Consolas"/>
+          <w:sz w:val="18"/>
+          <w:szCs w:val="18"/>
+        </w:rPr>
+        <w:t xml:space="preserve"> </w:t>
+      </w:r>
+      <w:r>
+        <w:rPr>
+          <w:rFonts w:ascii="Consolas" w:hAnsi="Consolas" w:cs="Consolas"/>
+          <w:color w:val="0000FF"/>
+          <w:sz w:val="18"/>
+          <w:szCs w:val="18"/>
+        </w:rPr>
+        <w:t>void</w:t>
+      </w:r>
+      <w:r>
+        <w:rPr>
+          <w:rFonts w:ascii="Consolas" w:hAnsi="Consolas" w:cs="Consolas"/>
+          <w:sz w:val="18"/>
+          <w:szCs w:val="18"/>
+        </w:rPr>
+        <w:t xml:space="preserve"> </w:t>
+      </w:r>
+      <w:proofErr w:type="spellStart"/>
+      <w:r>
+        <w:rPr>
+          <w:rFonts w:ascii="Consolas" w:hAnsi="Consolas" w:cs="Consolas"/>
+          <w:sz w:val="18"/>
+          <w:szCs w:val="18"/>
+        </w:rPr>
+        <w:t>SetUpExceptionHandler</w:t>
+      </w:r>
+      <w:proofErr w:type="spellEnd"/>
+      <w:r>
+        <w:rPr>
+          <w:rFonts w:ascii="Consolas" w:hAnsi="Consolas" w:cs="Consolas"/>
+          <w:sz w:val="18"/>
+          <w:szCs w:val="18"/>
+        </w:rPr>
+        <w:t>()</w:t>
+      </w:r>
+    </w:p>
+    <w:p>
+      <w:pPr>
+        <w:autoSpaceDE w:val="0"/>
+        <w:autoSpaceDN w:val="0"/>
+        <w:adjustRightInd w:val="0"/>
+        <w:spacing w:after="0" w:line="240" w:lineRule="auto"/>
+        <w:rPr>
+          <w:rFonts w:ascii="Consolas" w:hAnsi="Consolas" w:cs="Consolas"/>
+          <w:sz w:val="18"/>
+          <w:szCs w:val="18"/>
+        </w:rPr>
+      </w:pPr>
+      <w:r>
+        <w:rPr>
+          <w:rFonts w:ascii="Consolas" w:hAnsi="Consolas" w:cs="Consolas"/>
+          <w:sz w:val="18"/>
+          <w:szCs w:val="18"/>
+        </w:rPr>
+        <w:t>{</w:t>
+      </w:r>
+    </w:p>
+    <w:p>
+      <w:pPr>
+        <w:autoSpaceDE w:val="0"/>
+        <w:autoSpaceDN w:val="0"/>
+        <w:adjustRightInd w:val="0"/>
+        <w:spacing w:after="0" w:line="240" w:lineRule="auto"/>
+        <w:rPr>
+          <w:rFonts w:ascii="Consolas" w:hAnsi="Consolas" w:cs="Consolas"/>
+          <w:sz w:val="18"/>
+          <w:szCs w:val="18"/>
+        </w:rPr>
+      </w:pPr>
+      <w:r>
+        <w:rPr>
+          <w:rFonts w:ascii="Consolas" w:hAnsi="Consolas" w:cs="Consolas"/>
+          <w:sz w:val="18"/>
+          <w:szCs w:val="18"/>
+        </w:rPr>
+        <w:t xml:space="preserve">    </w:t>
+      </w:r>
+      <w:r>
+        <w:rPr>
+          <w:rFonts w:ascii="Consolas" w:hAnsi="Consolas" w:cs="Consolas"/>
+          <w:color w:val="008000"/>
+          <w:sz w:val="18"/>
+          <w:szCs w:val="18"/>
+        </w:rPr>
+        <w:t>// Configure</w:t>
+      </w:r>
+    </w:p>
+    <w:p>
+      <w:pPr>
+        <w:autoSpaceDE w:val="0"/>
+        <w:autoSpaceDN w:val="0"/>
+        <w:adjustRightInd w:val="0"/>
+        <w:spacing w:after="0" w:line="240" w:lineRule="auto"/>
+        <w:rPr>
+          <w:rFonts w:ascii="Consolas" w:hAnsi="Consolas" w:cs="Consolas"/>
+          <w:sz w:val="18"/>
+          <w:szCs w:val="18"/>
+        </w:rPr>
+      </w:pPr>
+      <w:r>
+        <w:rPr>
+          <w:rFonts w:ascii="Consolas" w:hAnsi="Consolas" w:cs="Consolas"/>
+          <w:sz w:val="18"/>
+          <w:szCs w:val="18"/>
+        </w:rPr>
+        <w:t xml:space="preserve">    </w:t>
+      </w:r>
+      <w:proofErr w:type="spellStart"/>
+      <w:proofErr w:type="gramStart"/>
+      <w:r>
+        <w:rPr>
+          <w:rFonts w:ascii="Consolas" w:hAnsi="Consolas" w:cs="Consolas"/>
+          <w:color w:val="FF0000"/>
+          <w:sz w:val="18"/>
+          <w:szCs w:val="18"/>
+        </w:rPr>
+        <w:t>var</w:t>
+      </w:r>
+      <w:proofErr w:type="spellEnd"/>
+      <w:proofErr w:type="gramEnd"/>
+      <w:r>
+        <w:rPr>
+          <w:rFonts w:ascii="Consolas" w:hAnsi="Consolas" w:cs="Consolas"/>
+          <w:sz w:val="18"/>
+          <w:szCs w:val="18"/>
+        </w:rPr>
+        <w:t xml:space="preserve"> </w:t>
+      </w:r>
+      <w:proofErr w:type="spellStart"/>
+      <w:r>
+        <w:rPr>
+          <w:rFonts w:ascii="Consolas" w:hAnsi="Consolas" w:cs="Consolas"/>
+          <w:sz w:val="18"/>
+          <w:szCs w:val="18"/>
+        </w:rPr>
+        <w:t>writter</w:t>
+      </w:r>
+      <w:proofErr w:type="spellEnd"/>
+      <w:r>
+        <w:rPr>
+          <w:rFonts w:ascii="Consolas" w:hAnsi="Consolas" w:cs="Consolas"/>
+          <w:sz w:val="18"/>
+          <w:szCs w:val="18"/>
+        </w:rPr>
+        <w:t xml:space="preserve"> = </w:t>
+      </w:r>
+      <w:r>
+        <w:rPr>
+          <w:rFonts w:ascii="Consolas" w:hAnsi="Consolas" w:cs="Consolas"/>
+          <w:color w:val="0000FF"/>
+          <w:sz w:val="18"/>
+          <w:szCs w:val="18"/>
+        </w:rPr>
+        <w:t>new</w:t>
+      </w:r>
+      <w:r>
+        <w:rPr>
+          <w:rFonts w:ascii="Consolas" w:hAnsi="Consolas" w:cs="Consolas"/>
+          <w:sz w:val="18"/>
+          <w:szCs w:val="18"/>
+        </w:rPr>
+        <w:t xml:space="preserve"> </w:t>
+      </w:r>
+      <w:proofErr w:type="spellStart"/>
+      <w:r>
+        <w:rPr>
+          <w:rFonts w:ascii="Consolas" w:hAnsi="Consolas" w:cs="Consolas"/>
+          <w:color w:val="FF0000"/>
+          <w:sz w:val="18"/>
+          <w:szCs w:val="18"/>
+        </w:rPr>
+        <w:t>HttpExceptionWritter</w:t>
+      </w:r>
+      <w:proofErr w:type="spellEnd"/>
+    </w:p>
+    <w:p>
+      <w:pPr>
+        <w:autoSpaceDE w:val="0"/>
+        <w:autoSpaceDN w:val="0"/>
+        <w:adjustRightInd w:val="0"/>
+        <w:spacing w:after="0" w:line="240" w:lineRule="auto"/>
+        <w:rPr>
+          <w:rFonts w:ascii="Consolas" w:hAnsi="Consolas" w:cs="Consolas"/>
+          <w:sz w:val="18"/>
+          <w:szCs w:val="18"/>
+        </w:rPr>
+      </w:pPr>
+      <w:r>
+        <w:rPr>
+          <w:rFonts w:ascii="Consolas" w:hAnsi="Consolas" w:cs="Consolas"/>
+          <w:sz w:val="18"/>
+          <w:szCs w:val="18"/>
+        </w:rPr>
+        <w:t xml:space="preserve">    {</w:t>
+      </w:r>
+    </w:p>
+    <w:p>
+      <w:pPr>
+        <w:autoSpaceDE w:val="0"/>
+        <w:autoSpaceDN w:val="0"/>
+        <w:adjustRightInd w:val="0"/>
+        <w:spacing w:after="0" w:line="240" w:lineRule="auto"/>
+        <w:rPr>
+          <w:rFonts w:ascii="Consolas" w:hAnsi="Consolas" w:cs="Consolas"/>
+          <w:sz w:val="18"/>
+          <w:szCs w:val="18"/>
+        </w:rPr>
+      </w:pPr>
+      <w:r>
+        <w:rPr>
+          <w:rFonts w:ascii="Consolas" w:hAnsi="Consolas" w:cs="Consolas"/>
+          <w:sz w:val="18"/>
+          <w:szCs w:val="18"/>
+        </w:rPr>
+        <w:t xml:space="preserve">        </w:t>
+      </w:r>
+      <w:proofErr w:type="spellStart"/>
+      <w:r>
+        <w:rPr>
+          <w:rFonts w:ascii="Consolas" w:hAnsi="Consolas" w:cs="Consolas"/>
+          <w:color w:val="FF0000"/>
+          <w:sz w:val="18"/>
+          <w:szCs w:val="18"/>
+        </w:rPr>
+        <w:t>RequestUri</w:t>
+      </w:r>
+      <w:proofErr w:type="spellEnd"/>
+      <w:r>
+        <w:rPr>
+          <w:rFonts w:ascii="Consolas" w:hAnsi="Consolas" w:cs="Consolas"/>
+          <w:sz w:val="18"/>
+          <w:szCs w:val="18"/>
+        </w:rPr>
+        <w:t xml:space="preserve"> = </w:t>
+      </w:r>
+      <w:r>
+        <w:rPr>
+          <w:rFonts w:ascii="Consolas" w:hAnsi="Consolas" w:cs="Consolas"/>
+          <w:color w:val="0000FF"/>
+          <w:sz w:val="18"/>
+          <w:szCs w:val="18"/>
+        </w:rPr>
+        <w:t>new</w:t>
+      </w:r>
+      <w:r>
+        <w:rPr>
+          <w:rFonts w:ascii="Consolas" w:hAnsi="Consolas" w:cs="Consolas"/>
+          <w:sz w:val="18"/>
+          <w:szCs w:val="18"/>
+        </w:rPr>
+        <w:t xml:space="preserve"> </w:t>
+      </w:r>
+      <w:proofErr w:type="gramStart"/>
+      <w:r>
+        <w:rPr>
+          <w:rFonts w:ascii="Consolas" w:hAnsi="Consolas" w:cs="Consolas"/>
+          <w:color w:val="FF0000"/>
+          <w:sz w:val="18"/>
+          <w:szCs w:val="18"/>
+        </w:rPr>
+        <w:t>Uri</w:t>
+      </w:r>
+      <w:r>
+        <w:rPr>
+          <w:rFonts w:ascii="Consolas" w:hAnsi="Consolas" w:cs="Consolas"/>
+          <w:sz w:val="18"/>
+          <w:szCs w:val="18"/>
+        </w:rPr>
+        <w:t>(</w:t>
+      </w:r>
+      <w:proofErr w:type="gramEnd"/>
+      <w:r>
+        <w:rPr>
+          <w:rFonts w:ascii="Consolas" w:hAnsi="Consolas" w:cs="Consolas"/>
+          <w:color w:val="A31515"/>
+          <w:sz w:val="18"/>
+          <w:szCs w:val="18"/>
+        </w:rPr>
+        <w:t>"http://localhost:11079/error/log"</w:t>
+      </w:r>
+      <w:r>
+        <w:rPr>
+          <w:rFonts w:ascii="Consolas" w:hAnsi="Consolas" w:cs="Consolas"/>
+          <w:sz w:val="18"/>
+          <w:szCs w:val="18"/>
+        </w:rPr>
+        <w:t xml:space="preserve">, </w:t>
+      </w:r>
+      <w:proofErr w:type="spellStart"/>
+      <w:r>
+        <w:rPr>
+          <w:rFonts w:ascii="Consolas" w:hAnsi="Consolas" w:cs="Consolas"/>
+          <w:color w:val="FF0000"/>
+          <w:sz w:val="18"/>
+          <w:szCs w:val="18"/>
+        </w:rPr>
+        <w:t>UriKind</w:t>
+      </w:r>
+      <w:r>
+        <w:rPr>
+          <w:rFonts w:ascii="Consolas" w:hAnsi="Consolas" w:cs="Consolas"/>
+          <w:sz w:val="18"/>
+          <w:szCs w:val="18"/>
+        </w:rPr>
+        <w:t>.Absolute</w:t>
+      </w:r>
+      <w:proofErr w:type="spellEnd"/>
+      <w:r>
+        <w:rPr>
+          <w:rFonts w:ascii="Consolas" w:hAnsi="Consolas" w:cs="Consolas"/>
+          <w:sz w:val="18"/>
+          <w:szCs w:val="18"/>
+        </w:rPr>
+        <w:t>)</w:t>
+      </w:r>
+    </w:p>
+    <w:p>
+      <w:pPr>
+        <w:autoSpaceDE w:val="0"/>
+        <w:autoSpaceDN w:val="0"/>
+        <w:adjustRightInd w:val="0"/>
+        <w:spacing w:after="0" w:line="240" w:lineRule="auto"/>
+        <w:rPr>
+          <w:rFonts w:ascii="Consolas" w:hAnsi="Consolas" w:cs="Consolas"/>
+          <w:sz w:val="18"/>
+          <w:szCs w:val="18"/>
+        </w:rPr>
+      </w:pPr>
+      <w:r>
+        <w:rPr>
+          <w:rFonts w:ascii="Consolas" w:hAnsi="Consolas" w:cs="Consolas"/>
+          <w:sz w:val="18"/>
+          <w:szCs w:val="18"/>
+        </w:rPr>
+        <w:t xml:space="preserve">    };</w:t>
+      </w:r>
+    </w:p>
+    <w:p>
+      <w:pPr>
+        <w:autoSpaceDE w:val="0"/>
+        <w:autoSpaceDN w:val="0"/>
+        <w:adjustRightInd w:val="0"/>
+        <w:spacing w:after="0" w:line="240" w:lineRule="auto"/>
+        <w:rPr>
+          <w:rFonts w:ascii="Consolas" w:hAnsi="Consolas" w:cs="Consolas"/>
+          <w:sz w:val="18"/>
+          <w:szCs w:val="18"/>
+        </w:rPr>
+      </w:pPr>
+    </w:p>
+    <w:p>
+      <w:pPr>
+        <w:autoSpaceDE w:val="0"/>
+        <w:autoSpaceDN w:val="0"/>
+        <w:adjustRightInd w:val="0"/>
+        <w:spacing w:after="0" w:line="240" w:lineRule="auto"/>
+        <w:rPr>
+          <w:rFonts w:ascii="Consolas" w:hAnsi="Consolas" w:cs="Consolas"/>
+          <w:sz w:val="18"/>
+          <w:szCs w:val="18"/>
+        </w:rPr>
+      </w:pPr>
+      <w:r>
+        <w:rPr>
+          <w:rFonts w:ascii="Consolas" w:hAnsi="Consolas" w:cs="Consolas"/>
+          <w:sz w:val="18"/>
+          <w:szCs w:val="18"/>
+        </w:rPr>
+        <w:t xml:space="preserve">    </w:t>
+      </w:r>
+      <w:r>
+        <w:rPr>
+          <w:rFonts w:ascii="Consolas" w:hAnsi="Consolas" w:cs="Consolas"/>
+          <w:color w:val="FF0000"/>
+          <w:sz w:val="18"/>
+          <w:szCs w:val="18"/>
+        </w:rPr>
+        <w:t>Uri</w:t>
+      </w:r>
+      <w:r>
+        <w:rPr>
+          <w:rFonts w:ascii="Consolas" w:hAnsi="Consolas" w:cs="Consolas"/>
+          <w:sz w:val="18"/>
+          <w:szCs w:val="18"/>
+        </w:rPr>
+        <w:t xml:space="preserve"> </w:t>
+      </w:r>
+      <w:proofErr w:type="spellStart"/>
+      <w:r>
+        <w:rPr>
+          <w:rFonts w:ascii="Consolas" w:hAnsi="Consolas" w:cs="Consolas"/>
+          <w:sz w:val="18"/>
+          <w:szCs w:val="18"/>
+        </w:rPr>
+        <w:t>uri</w:t>
+      </w:r>
+      <w:proofErr w:type="spellEnd"/>
+      <w:r>
+        <w:rPr>
+          <w:rFonts w:ascii="Consolas" w:hAnsi="Consolas" w:cs="Consolas"/>
+          <w:sz w:val="18"/>
+          <w:szCs w:val="18"/>
+        </w:rPr>
+        <w:t xml:space="preserve"> = </w:t>
+      </w:r>
+      <w:proofErr w:type="spellStart"/>
+      <w:r>
+        <w:rPr>
+          <w:rFonts w:ascii="Consolas" w:hAnsi="Consolas" w:cs="Consolas"/>
+          <w:color w:val="FF0000"/>
+          <w:sz w:val="18"/>
+          <w:szCs w:val="18"/>
+        </w:rPr>
+        <w:t>Application</w:t>
+      </w:r>
+      <w:r>
+        <w:rPr>
+          <w:rFonts w:ascii="Consolas" w:hAnsi="Consolas" w:cs="Consolas"/>
+          <w:sz w:val="18"/>
+          <w:szCs w:val="18"/>
+        </w:rPr>
+        <w:t>.Current.Host.Source</w:t>
+      </w:r>
+      <w:proofErr w:type="spellEnd"/>
+      <w:r>
+        <w:rPr>
+          <w:rFonts w:ascii="Consolas" w:hAnsi="Consolas" w:cs="Consolas"/>
+          <w:sz w:val="18"/>
+          <w:szCs w:val="18"/>
+        </w:rPr>
+        <w:t>;</w:t>
+      </w:r>
+    </w:p>
+    <w:p>
+      <w:pPr>
+        <w:autoSpaceDE w:val="0"/>
+        <w:autoSpaceDN w:val="0"/>
+        <w:adjustRightInd w:val="0"/>
+        <w:spacing w:after="0" w:line="240" w:lineRule="auto"/>
+        <w:rPr>
+          <w:rFonts w:ascii="Consolas" w:hAnsi="Consolas" w:cs="Consolas"/>
+          <w:sz w:val="18"/>
+          <w:szCs w:val="18"/>
+        </w:rPr>
+      </w:pPr>
+      <w:r>
+        <w:rPr>
+          <w:rFonts w:ascii="Consolas" w:hAnsi="Consolas" w:cs="Consolas"/>
+          <w:sz w:val="18"/>
+          <w:szCs w:val="18"/>
+        </w:rPr>
+        <w:t xml:space="preserve">    </w:t>
+      </w:r>
+      <w:proofErr w:type="spellStart"/>
+      <w:proofErr w:type="gramStart"/>
+      <w:r>
+        <w:rPr>
+          <w:rFonts w:ascii="Consolas" w:hAnsi="Consolas" w:cs="Consolas"/>
+          <w:color w:val="FF0000"/>
+          <w:sz w:val="18"/>
+          <w:szCs w:val="18"/>
+        </w:rPr>
+        <w:t>var</w:t>
+      </w:r>
+      <w:proofErr w:type="spellEnd"/>
+      <w:proofErr w:type="gramEnd"/>
+      <w:r>
+        <w:rPr>
+          <w:rFonts w:ascii="Consolas" w:hAnsi="Consolas" w:cs="Consolas"/>
+          <w:sz w:val="18"/>
+          <w:szCs w:val="18"/>
+        </w:rPr>
+        <w:t xml:space="preserve"> defaults = </w:t>
+      </w:r>
+      <w:r>
+        <w:rPr>
+          <w:rFonts w:ascii="Consolas" w:hAnsi="Consolas" w:cs="Consolas"/>
+          <w:color w:val="0000FF"/>
+          <w:sz w:val="18"/>
+          <w:szCs w:val="18"/>
+        </w:rPr>
+        <w:t>new</w:t>
+      </w:r>
+      <w:r>
+        <w:rPr>
+          <w:rFonts w:ascii="Consolas" w:hAnsi="Consolas" w:cs="Consolas"/>
+          <w:sz w:val="18"/>
+          <w:szCs w:val="18"/>
+        </w:rPr>
+        <w:t xml:space="preserve"> </w:t>
+      </w:r>
+      <w:proofErr w:type="spellStart"/>
+      <w:r>
+        <w:rPr>
+          <w:rFonts w:ascii="Consolas" w:hAnsi="Consolas" w:cs="Consolas"/>
+          <w:color w:val="FF0000"/>
+          <w:sz w:val="18"/>
+          <w:szCs w:val="18"/>
+        </w:rPr>
+        <w:t>ExceptionDefaults</w:t>
+      </w:r>
+      <w:proofErr w:type="spellEnd"/>
+    </w:p>
+    <w:p>
+      <w:pPr>
+        <w:autoSpaceDE w:val="0"/>
+        <w:autoSpaceDN w:val="0"/>
+        <w:adjustRightInd w:val="0"/>
+        <w:spacing w:after="0" w:line="240" w:lineRule="auto"/>
+        <w:rPr>
+          <w:rFonts w:ascii="Consolas" w:hAnsi="Consolas" w:cs="Consolas"/>
+          <w:sz w:val="18"/>
+          <w:szCs w:val="18"/>
+        </w:rPr>
+      </w:pPr>
+      <w:r>
+        <w:rPr>
+          <w:rFonts w:ascii="Consolas" w:hAnsi="Consolas" w:cs="Consolas"/>
+          <w:sz w:val="18"/>
+          <w:szCs w:val="18"/>
+        </w:rPr>
+        <w:t xml:space="preserve">    {</w:t>
+      </w:r>
+    </w:p>
+    <w:p>
+      <w:pPr>
+        <w:autoSpaceDE w:val="0"/>
+        <w:autoSpaceDN w:val="0"/>
+        <w:adjustRightInd w:val="0"/>
+        <w:spacing w:after="0" w:line="240" w:lineRule="auto"/>
+        <w:rPr>
+          <w:rFonts w:ascii="Consolas" w:hAnsi="Consolas" w:cs="Consolas"/>
+          <w:sz w:val="18"/>
+          <w:szCs w:val="18"/>
+        </w:rPr>
+      </w:pPr>
+      <w:r>
+        <w:rPr>
+          <w:rFonts w:ascii="Consolas" w:hAnsi="Consolas" w:cs="Consolas"/>
+          <w:sz w:val="18"/>
+          <w:szCs w:val="18"/>
+        </w:rPr>
+        <w:t xml:space="preserve">        </w:t>
+      </w:r>
+      <w:r>
+        <w:rPr>
+          <w:rFonts w:ascii="Consolas" w:hAnsi="Consolas" w:cs="Consolas"/>
+          <w:color w:val="FF0000"/>
+          <w:sz w:val="18"/>
+          <w:szCs w:val="18"/>
+        </w:rPr>
+        <w:t>Token</w:t>
+      </w:r>
+      <w:r>
+        <w:rPr>
+          <w:rFonts w:ascii="Consolas" w:hAnsi="Consolas" w:cs="Consolas"/>
+          <w:sz w:val="18"/>
+          <w:szCs w:val="18"/>
+        </w:rPr>
+        <w:t xml:space="preserve"> = </w:t>
+      </w:r>
+      <w:r>
+        <w:rPr>
+          <w:rFonts w:ascii="Consolas" w:hAnsi="Consolas" w:cs="Consolas"/>
+          <w:color w:val="A31515"/>
+          <w:sz w:val="18"/>
+          <w:szCs w:val="18"/>
+        </w:rPr>
+        <w:t>"Test-Token"</w:t>
+      </w:r>
+      <w:r>
+        <w:rPr>
+          <w:rFonts w:ascii="Consolas" w:hAnsi="Consolas" w:cs="Consolas"/>
+          <w:sz w:val="18"/>
+          <w:szCs w:val="18"/>
+        </w:rPr>
+        <w:t>,</w:t>
+      </w:r>
+    </w:p>
+    <w:p>
+      <w:pPr>
+        <w:autoSpaceDE w:val="0"/>
+        <w:autoSpaceDN w:val="0"/>
+        <w:adjustRightInd w:val="0"/>
+        <w:spacing w:after="0" w:line="240" w:lineRule="auto"/>
+        <w:rPr>
+          <w:rFonts w:ascii="Consolas" w:hAnsi="Consolas" w:cs="Consolas"/>
+          <w:sz w:val="18"/>
+          <w:szCs w:val="18"/>
+        </w:rPr>
+      </w:pPr>
+      <w:r>
+        <w:rPr>
+          <w:rFonts w:ascii="Consolas" w:hAnsi="Consolas" w:cs="Consolas"/>
+          <w:sz w:val="18"/>
+          <w:szCs w:val="18"/>
+        </w:rPr>
+        <w:t xml:space="preserve">        </w:t>
+      </w:r>
+      <w:proofErr w:type="spellStart"/>
+      <w:r>
+        <w:rPr>
+          <w:rFonts w:ascii="Consolas" w:hAnsi="Consolas" w:cs="Consolas"/>
+          <w:color w:val="FF0000"/>
+          <w:sz w:val="18"/>
+          <w:szCs w:val="18"/>
+        </w:rPr>
+        <w:t>ApplicationName</w:t>
+      </w:r>
+      <w:proofErr w:type="spellEnd"/>
+      <w:r>
+        <w:rPr>
+          <w:rFonts w:ascii="Consolas" w:hAnsi="Consolas" w:cs="Consolas"/>
+          <w:sz w:val="18"/>
+          <w:szCs w:val="18"/>
+        </w:rPr>
+        <w:t xml:space="preserve"> = </w:t>
+      </w:r>
+      <w:r>
+        <w:rPr>
+          <w:rFonts w:ascii="Consolas" w:hAnsi="Consolas" w:cs="Consolas"/>
+          <w:color w:val="A31515"/>
+          <w:sz w:val="18"/>
+          <w:szCs w:val="18"/>
+        </w:rPr>
+        <w:t>"Silverlight-Sample"</w:t>
+      </w:r>
+      <w:r>
+        <w:rPr>
+          <w:rFonts w:ascii="Consolas" w:hAnsi="Consolas" w:cs="Consolas"/>
+          <w:sz w:val="18"/>
+          <w:szCs w:val="18"/>
+        </w:rPr>
+        <w:t>,</w:t>
+      </w:r>
+    </w:p>
+    <w:p>
+      <w:pPr>
+        <w:autoSpaceDE w:val="0"/>
+        <w:autoSpaceDN w:val="0"/>
+        <w:adjustRightInd w:val="0"/>
+        <w:spacing w:after="0" w:line="240" w:lineRule="auto"/>
+        <w:rPr>
+          <w:rFonts w:ascii="Consolas" w:hAnsi="Consolas" w:cs="Consolas"/>
+          <w:sz w:val="18"/>
+          <w:szCs w:val="18"/>
+        </w:rPr>
+      </w:pPr>
+      <w:r>
+        <w:rPr>
+          <w:rFonts w:ascii="Consolas" w:hAnsi="Consolas" w:cs="Consolas"/>
+          <w:sz w:val="18"/>
+          <w:szCs w:val="18"/>
+        </w:rPr>
+        <w:t xml:space="preserve">        </w:t>
+      </w:r>
+      <w:r>
+        <w:rPr>
+          <w:rFonts w:ascii="Consolas" w:hAnsi="Consolas" w:cs="Consolas"/>
+          <w:color w:val="FF0000"/>
+          <w:sz w:val="18"/>
+          <w:szCs w:val="18"/>
+        </w:rPr>
+        <w:t>Host</w:t>
+      </w:r>
+      <w:r>
+        <w:rPr>
+          <w:rFonts w:ascii="Consolas" w:hAnsi="Consolas" w:cs="Consolas"/>
+          <w:sz w:val="18"/>
+          <w:szCs w:val="18"/>
+        </w:rPr>
+        <w:t xml:space="preserve"> = </w:t>
+      </w:r>
+      <w:proofErr w:type="spellStart"/>
+      <w:proofErr w:type="gramStart"/>
+      <w:r>
+        <w:rPr>
+          <w:rFonts w:ascii="Consolas" w:hAnsi="Consolas" w:cs="Consolas"/>
+          <w:color w:val="0000FF"/>
+          <w:sz w:val="18"/>
+          <w:szCs w:val="18"/>
+        </w:rPr>
+        <w:t>string</w:t>
+      </w:r>
+      <w:r>
+        <w:rPr>
+          <w:rFonts w:ascii="Consolas" w:hAnsi="Consolas" w:cs="Consolas"/>
+          <w:sz w:val="18"/>
+          <w:szCs w:val="18"/>
+        </w:rPr>
+        <w:t>.Format</w:t>
+      </w:r>
+      <w:proofErr w:type="spellEnd"/>
+      <w:r>
+        <w:rPr>
+          <w:rFonts w:ascii="Consolas" w:hAnsi="Consolas" w:cs="Consolas"/>
+          <w:sz w:val="18"/>
+          <w:szCs w:val="18"/>
+        </w:rPr>
+        <w:t>(</w:t>
+      </w:r>
+      <w:proofErr w:type="gramEnd"/>
+      <w:r>
+        <w:rPr>
+          <w:rFonts w:ascii="Consolas" w:hAnsi="Consolas" w:cs="Consolas"/>
+          <w:color w:val="A31515"/>
+          <w:sz w:val="18"/>
+          <w:szCs w:val="18"/>
+        </w:rPr>
+        <w:t>"</w:t>
+      </w:r>
+      <w:r>
+        <w:rPr>
+          <w:rFonts w:ascii="Consolas" w:hAnsi="Consolas" w:cs="Consolas"/>
+          <w:color w:val="3CB371"/>
+          <w:sz w:val="18"/>
+          <w:szCs w:val="18"/>
+        </w:rPr>
+        <w:t>{0}{1}{2}</w:t>
+      </w:r>
+      <w:r>
+        <w:rPr>
+          <w:rFonts w:ascii="Consolas" w:hAnsi="Consolas" w:cs="Consolas"/>
+          <w:color w:val="A31515"/>
+          <w:sz w:val="18"/>
+          <w:szCs w:val="18"/>
+        </w:rPr>
+        <w:t>:</w:t>
+      </w:r>
+      <w:r>
+        <w:rPr>
+          <w:rFonts w:ascii="Consolas" w:hAnsi="Consolas" w:cs="Consolas"/>
+          <w:color w:val="3CB371"/>
+          <w:sz w:val="18"/>
+          <w:szCs w:val="18"/>
+        </w:rPr>
+        <w:t>{3}</w:t>
+      </w:r>
+      <w:r>
+        <w:rPr>
+          <w:rFonts w:ascii="Consolas" w:hAnsi="Consolas" w:cs="Consolas"/>
+          <w:color w:val="A31515"/>
+          <w:sz w:val="18"/>
+          <w:szCs w:val="18"/>
+        </w:rPr>
+        <w:t>"</w:t>
+      </w:r>
+      <w:r>
+        <w:rPr>
+          <w:rFonts w:ascii="Consolas" w:hAnsi="Consolas" w:cs="Consolas"/>
+          <w:sz w:val="18"/>
+          <w:szCs w:val="18"/>
+        </w:rPr>
+        <w:t xml:space="preserve">, </w:t>
+      </w:r>
+      <w:proofErr w:type="spellStart"/>
+      <w:r>
+        <w:rPr>
+          <w:rFonts w:ascii="Consolas" w:hAnsi="Consolas" w:cs="Consolas"/>
+          <w:color w:val="FF0000"/>
+          <w:sz w:val="18"/>
+          <w:szCs w:val="18"/>
+        </w:rPr>
+        <w:t>uri</w:t>
+      </w:r>
+      <w:r>
+        <w:rPr>
+          <w:rFonts w:ascii="Consolas" w:hAnsi="Consolas" w:cs="Consolas"/>
+          <w:sz w:val="18"/>
+          <w:szCs w:val="18"/>
+        </w:rPr>
+        <w:t>.Scheme</w:t>
+      </w:r>
+      <w:proofErr w:type="spellEnd"/>
+      <w:r>
+        <w:rPr>
+          <w:rFonts w:ascii="Consolas" w:hAnsi="Consolas" w:cs="Consolas"/>
+          <w:sz w:val="18"/>
+          <w:szCs w:val="18"/>
+        </w:rPr>
+        <w:t xml:space="preserve">, </w:t>
+      </w:r>
+      <w:proofErr w:type="spellStart"/>
+      <w:r>
+        <w:rPr>
+          <w:rFonts w:ascii="Consolas" w:hAnsi="Consolas" w:cs="Consolas"/>
+          <w:color w:val="FF0000"/>
+          <w:sz w:val="18"/>
+          <w:szCs w:val="18"/>
+        </w:rPr>
+        <w:t>Uri</w:t>
+      </w:r>
+      <w:r>
+        <w:rPr>
+          <w:rFonts w:ascii="Consolas" w:hAnsi="Consolas" w:cs="Consolas"/>
+          <w:sz w:val="18"/>
+          <w:szCs w:val="18"/>
+        </w:rPr>
+        <w:t>.SchemeDelimiter</w:t>
+      </w:r>
+      <w:proofErr w:type="spellEnd"/>
+      <w:r>
+        <w:rPr>
+          <w:rFonts w:ascii="Consolas" w:hAnsi="Consolas" w:cs="Consolas"/>
+          <w:sz w:val="18"/>
+          <w:szCs w:val="18"/>
+        </w:rPr>
+        <w:t xml:space="preserve">, </w:t>
+      </w:r>
+      <w:proofErr w:type="spellStart"/>
+      <w:r>
+        <w:rPr>
+          <w:rFonts w:ascii="Consolas" w:hAnsi="Consolas" w:cs="Consolas"/>
+          <w:color w:val="FF0000"/>
+          <w:sz w:val="18"/>
+          <w:szCs w:val="18"/>
+        </w:rPr>
+        <w:t>uri</w:t>
+      </w:r>
+      <w:r>
+        <w:rPr>
+          <w:rFonts w:ascii="Consolas" w:hAnsi="Consolas" w:cs="Consolas"/>
+          <w:sz w:val="18"/>
+          <w:szCs w:val="18"/>
+        </w:rPr>
+        <w:t>.Host</w:t>
+      </w:r>
+      <w:proofErr w:type="spellEnd"/>
+      <w:r>
+        <w:rPr>
+          <w:rFonts w:ascii="Consolas" w:hAnsi="Consolas" w:cs="Consolas"/>
+          <w:sz w:val="18"/>
+          <w:szCs w:val="18"/>
+        </w:rPr>
+        <w:t xml:space="preserve">, </w:t>
+      </w:r>
+      <w:proofErr w:type="spellStart"/>
+      <w:r>
+        <w:rPr>
+          <w:rFonts w:ascii="Consolas" w:hAnsi="Consolas" w:cs="Consolas"/>
+          <w:color w:val="FF0000"/>
+          <w:sz w:val="18"/>
+          <w:szCs w:val="18"/>
+        </w:rPr>
+        <w:t>uri</w:t>
+      </w:r>
+      <w:r>
+        <w:rPr>
+          <w:rFonts w:ascii="Consolas" w:hAnsi="Consolas" w:cs="Consolas"/>
+          <w:sz w:val="18"/>
+          <w:szCs w:val="18"/>
+        </w:rPr>
+        <w:t>.Port</w:t>
+      </w:r>
+      <w:proofErr w:type="spellEnd"/>
+      <w:r>
+        <w:rPr>
+          <w:rFonts w:ascii="Consolas" w:hAnsi="Consolas" w:cs="Consolas"/>
+          <w:sz w:val="18"/>
+          <w:szCs w:val="18"/>
+        </w:rPr>
+        <w:t>)</w:t>
+      </w:r>
+    </w:p>
+    <w:p>
+      <w:pPr>
+        <w:autoSpaceDE w:val="0"/>
+        <w:autoSpaceDN w:val="0"/>
+        <w:adjustRightInd w:val="0"/>
+        <w:spacing w:after="0" w:line="240" w:lineRule="auto"/>
+        <w:rPr>
+          <w:rFonts w:ascii="Consolas" w:hAnsi="Consolas" w:cs="Consolas"/>
+          <w:sz w:val="18"/>
+          <w:szCs w:val="18"/>
+        </w:rPr>
+      </w:pPr>
+      <w:r>
+        <w:rPr>
+          <w:rFonts w:ascii="Consolas" w:hAnsi="Consolas" w:cs="Consolas"/>
+          <w:sz w:val="18"/>
+          <w:szCs w:val="18"/>
+        </w:rPr>
+        <w:t xml:space="preserve">    };</w:t>
+      </w:r>
+    </w:p>
+    <w:p>
+      <w:pPr>
+        <w:autoSpaceDE w:val="0"/>
+        <w:autoSpaceDN w:val="0"/>
+        <w:adjustRightInd w:val="0"/>
+        <w:spacing w:after="0" w:line="240" w:lineRule="auto"/>
+        <w:rPr>
+          <w:rFonts w:ascii="Consolas" w:hAnsi="Consolas" w:cs="Consolas"/>
+          <w:sz w:val="18"/>
+          <w:szCs w:val="18"/>
+        </w:rPr>
+      </w:pPr>
+      <w:r>
+        <w:rPr>
+          <w:rFonts w:ascii="Consolas" w:hAnsi="Consolas" w:cs="Consolas"/>
+          <w:sz w:val="18"/>
+          <w:szCs w:val="18"/>
+        </w:rPr>
+        <w:t xml:space="preserve">    </w:t>
+      </w:r>
+      <w:proofErr w:type="spellStart"/>
+      <w:proofErr w:type="gramStart"/>
+      <w:r>
+        <w:rPr>
+          <w:rFonts w:ascii="Consolas" w:hAnsi="Consolas" w:cs="Consolas"/>
+          <w:color w:val="FF0000"/>
+          <w:sz w:val="18"/>
+          <w:szCs w:val="18"/>
+        </w:rPr>
+        <w:t>ExceptionHandler</w:t>
+      </w:r>
+      <w:r>
+        <w:rPr>
+          <w:rFonts w:ascii="Consolas" w:hAnsi="Consolas" w:cs="Consolas"/>
+          <w:sz w:val="18"/>
+          <w:szCs w:val="18"/>
+        </w:rPr>
+        <w:t>.WithParameters</w:t>
+      </w:r>
+      <w:proofErr w:type="spellEnd"/>
+      <w:r>
+        <w:rPr>
+          <w:rFonts w:ascii="Consolas" w:hAnsi="Consolas" w:cs="Consolas"/>
+          <w:sz w:val="18"/>
+          <w:szCs w:val="18"/>
+        </w:rPr>
+        <w:t>(</w:t>
+      </w:r>
+      <w:proofErr w:type="gramEnd"/>
+      <w:r>
+        <w:rPr>
+          <w:rFonts w:ascii="Consolas" w:hAnsi="Consolas" w:cs="Consolas"/>
+          <w:color w:val="FF0000"/>
+          <w:sz w:val="18"/>
+          <w:szCs w:val="18"/>
+        </w:rPr>
+        <w:t>defaults</w:t>
+      </w:r>
+      <w:r>
+        <w:rPr>
+          <w:rFonts w:ascii="Consolas" w:hAnsi="Consolas" w:cs="Consolas"/>
+          <w:sz w:val="18"/>
+          <w:szCs w:val="18"/>
+        </w:rPr>
+        <w:t xml:space="preserve">, </w:t>
+      </w:r>
+      <w:proofErr w:type="spellStart"/>
+      <w:r>
+        <w:rPr>
+          <w:rFonts w:ascii="Consolas" w:hAnsi="Consolas" w:cs="Consolas"/>
+          <w:color w:val="FF0000"/>
+          <w:sz w:val="18"/>
+          <w:szCs w:val="18"/>
+        </w:rPr>
+        <w:t>writter</w:t>
+      </w:r>
+      <w:proofErr w:type="spellEnd"/>
+      <w:r>
+        <w:rPr>
+          <w:rFonts w:ascii="Consolas" w:hAnsi="Consolas" w:cs="Consolas"/>
+          <w:sz w:val="18"/>
+          <w:szCs w:val="18"/>
+        </w:rPr>
+        <w:t>);</w:t>
+      </w:r>
+    </w:p>
+    <w:p>
+      <w:pPr>
+        <w:autoSpaceDE w:val="0"/>
+        <w:autoSpaceDN w:val="0"/>
+        <w:adjustRightInd w:val="0"/>
+        <w:spacing w:after="0" w:line="240" w:lineRule="auto"/>
+        <w:rPr>
+          <w:rFonts w:ascii="Consolas" w:hAnsi="Consolas" w:cs="Consolas"/>
+          <w:sz w:val="18"/>
+          <w:szCs w:val="18"/>
+        </w:rPr>
+      </w:pPr>
+    </w:p>
+    <w:p>
+      <w:pPr>
+        <w:autoSpaceDE w:val="0"/>
+        <w:autoSpaceDN w:val="0"/>
+        <w:adjustRightInd w:val="0"/>
+        <w:spacing w:after="0" w:line="240" w:lineRule="auto"/>
+        <w:rPr>
+          <w:rFonts w:ascii="Consolas" w:hAnsi="Consolas" w:cs="Consolas"/>
+          <w:sz w:val="18"/>
+          <w:szCs w:val="18"/>
+        </w:rPr>
+      </w:pPr>
+      <w:r>
+        <w:rPr>
+          <w:rFonts w:ascii="Consolas" w:hAnsi="Consolas" w:cs="Consolas"/>
+          <w:color w:val="2B91AF"/>
+          <w:sz w:val="18"/>
+          <w:szCs w:val="18"/>
+        </w:rPr>
+        <w:t xml:space="preserve">    </w:t>
+      </w:r>
+      <w:proofErr w:type="spellStart"/>
+      <w:proofErr w:type="gramStart"/>
+      <w:r>
+        <w:rPr>
+          <w:rFonts w:ascii="Consolas" w:hAnsi="Consolas" w:cs="Consolas"/>
+          <w:color w:val="2B91AF"/>
+          <w:sz w:val="18"/>
+          <w:szCs w:val="18"/>
+        </w:rPr>
+        <w:t>ExceptionHandler</w:t>
+      </w:r>
+      <w:r>
+        <w:rPr>
+          <w:rFonts w:ascii="Consolas" w:hAnsi="Consolas" w:cs="Consolas"/>
+          <w:sz w:val="18"/>
+          <w:szCs w:val="18"/>
+        </w:rPr>
+        <w:t>.Attach</w:t>
+      </w:r>
+      <w:proofErr w:type="spellEnd"/>
+      <w:r>
+        <w:rPr>
+          <w:rFonts w:ascii="Consolas" w:hAnsi="Consolas" w:cs="Consolas"/>
+          <w:sz w:val="18"/>
+          <w:szCs w:val="18"/>
+        </w:rPr>
+        <w:t>(</w:t>
+      </w:r>
+      <w:proofErr w:type="spellStart"/>
+      <w:proofErr w:type="gramEnd"/>
+      <w:r>
+        <w:rPr>
+          <w:rFonts w:ascii="Consolas" w:hAnsi="Consolas" w:cs="Consolas"/>
+          <w:color w:val="2B91AF"/>
+          <w:sz w:val="18"/>
+          <w:szCs w:val="18"/>
+        </w:rPr>
+        <w:t>AppDomain</w:t>
+      </w:r>
+      <w:r>
+        <w:rPr>
+          <w:rFonts w:ascii="Consolas" w:hAnsi="Consolas" w:cs="Consolas"/>
+          <w:sz w:val="18"/>
+          <w:szCs w:val="18"/>
+        </w:rPr>
+        <w:t>.CurrentDomain</w:t>
+      </w:r>
+      <w:proofErr w:type="spellEnd"/>
+      <w:r>
+        <w:rPr>
+          <w:rFonts w:ascii="Consolas" w:hAnsi="Consolas" w:cs="Consolas"/>
+          <w:sz w:val="18"/>
+          <w:szCs w:val="18"/>
+        </w:rPr>
+        <w:t>);</w:t>
+      </w:r>
+    </w:p>
+    <w:p>
+      <w:pPr>
+        <w:autoSpaceDE w:val="0"/>
+        <w:autoSpaceDN w:val="0"/>
+        <w:adjustRightInd w:val="0"/>
+        <w:spacing w:after="0" w:line="240" w:lineRule="auto"/>
+        <w:rPr>
+          <w:rFonts w:ascii="Consolas" w:hAnsi="Consolas" w:cs="Consolas"/>
+          <w:sz w:val="18"/>
+          <w:szCs w:val="18"/>
+        </w:rPr>
+      </w:pPr>
+      <w:r>
+        <w:rPr>
+          <w:rFonts w:ascii="Consolas" w:hAnsi="Consolas" w:cs="Consolas"/>
+          <w:sz w:val="18"/>
+          <w:szCs w:val="18"/>
+        </w:rPr>
+        <w:t>}</w:t>
+      </w:r>
+    </w:p>
+    <w:p>
+      <w:pPr>
+        <w:autoSpaceDE w:val="0"/>
+        <w:autoSpaceDN w:val="0"/>
+        <w:adjustRightInd w:val="0"/>
+        <w:spacing w:after="0" w:line="240" w:lineRule="auto"/>
+        <w:rPr>
+          <w:rFonts w:ascii="Consolas" w:hAnsi="Consolas" w:cs="Consolas"/>
+          <w:sz w:val="18"/>
+          <w:szCs w:val="18"/>
+        </w:rPr>
+      </w:pPr>
+    </w:p>
+    <w:p>
+      <w:pPr>
+        <w:rPr>
+          <w:b/>
+        </w:rPr>
+      </w:pPr>
+      <w:r>
+        <w:rPr>
+          <w:b/>
+        </w:rPr>
+        <w:t>In Application constructor call handler setup method.</w:t>
+      </w:r>
+    </w:p>
+    <w:p>
+      <w:pPr>
+        <w:autoSpaceDE w:val="0"/>
+        <w:autoSpaceDN w:val="0"/>
+        <w:adjustRightInd w:val="0"/>
+        <w:spacing w:after="0" w:line="240" w:lineRule="auto"/>
+        <w:rPr>
+          <w:rFonts w:ascii="Consolas" w:hAnsi="Consolas" w:cs="Consolas"/>
+          <w:sz w:val="18"/>
+          <w:szCs w:val="18"/>
+        </w:rPr>
+      </w:pPr>
+      <w:proofErr w:type="gramStart"/>
+      <w:r>
+        <w:rPr>
+          <w:rFonts w:ascii="Consolas" w:hAnsi="Consolas" w:cs="Consolas"/>
+          <w:color w:val="0000FF"/>
+          <w:sz w:val="18"/>
+          <w:szCs w:val="18"/>
+        </w:rPr>
+        <w:t>public</w:t>
+      </w:r>
+      <w:proofErr w:type="gramEnd"/>
+      <w:r>
+        <w:rPr>
+          <w:rFonts w:ascii="Consolas" w:hAnsi="Consolas" w:cs="Consolas"/>
+          <w:sz w:val="18"/>
+          <w:szCs w:val="18"/>
+        </w:rPr>
+        <w:t xml:space="preserve"> App()</w:t>
+      </w:r>
+    </w:p>
+    <w:p>
+      <w:pPr>
+        <w:autoSpaceDE w:val="0"/>
+        <w:autoSpaceDN w:val="0"/>
+        <w:adjustRightInd w:val="0"/>
+        <w:spacing w:after="0" w:line="240" w:lineRule="auto"/>
+        <w:rPr>
+          <w:rFonts w:ascii="Consolas" w:hAnsi="Consolas" w:cs="Consolas"/>
+          <w:sz w:val="18"/>
+          <w:szCs w:val="18"/>
+        </w:rPr>
+      </w:pPr>
+      <w:r>
+        <w:rPr>
+          <w:rFonts w:ascii="Consolas" w:hAnsi="Consolas" w:cs="Consolas"/>
+          <w:sz w:val="18"/>
+          <w:szCs w:val="18"/>
+        </w:rPr>
+        <w:t>{</w:t>
+      </w:r>
+    </w:p>
+    <w:p>
+      <w:pPr>
+        <w:autoSpaceDE w:val="0"/>
+        <w:autoSpaceDN w:val="0"/>
+        <w:adjustRightInd w:val="0"/>
+        <w:spacing w:after="0" w:line="240" w:lineRule="auto"/>
+        <w:rPr>
+          <w:rFonts w:ascii="Consolas" w:hAnsi="Consolas" w:cs="Consolas"/>
+          <w:sz w:val="18"/>
+          <w:szCs w:val="18"/>
+        </w:rPr>
+      </w:pPr>
+      <w:r>
+        <w:rPr>
+          <w:rFonts w:ascii="Consolas" w:hAnsi="Consolas" w:cs="Consolas"/>
+          <w:sz w:val="18"/>
+          <w:szCs w:val="18"/>
+        </w:rPr>
+        <w:t xml:space="preserve">    </w:t>
+      </w:r>
+      <w:proofErr w:type="gramStart"/>
+      <w:r>
+        <w:rPr>
+          <w:rFonts w:ascii="Consolas" w:hAnsi="Consolas" w:cs="Consolas"/>
+          <w:color w:val="0000FF"/>
+          <w:sz w:val="18"/>
+          <w:szCs w:val="18"/>
+        </w:rPr>
+        <w:t>private</w:t>
+      </w:r>
+      <w:proofErr w:type="gramEnd"/>
+      <w:r>
+        <w:rPr>
+          <w:rFonts w:ascii="Consolas" w:hAnsi="Consolas" w:cs="Consolas"/>
+          <w:sz w:val="18"/>
+          <w:szCs w:val="18"/>
+        </w:rPr>
+        <w:t xml:space="preserve"> </w:t>
+      </w:r>
+      <w:proofErr w:type="spellStart"/>
+      <w:r>
+        <w:rPr>
+          <w:rFonts w:ascii="Consolas" w:hAnsi="Consolas" w:cs="Consolas"/>
+          <w:sz w:val="18"/>
+          <w:szCs w:val="18"/>
+        </w:rPr>
+        <w:t>SetUpExceptionHandler</w:t>
+      </w:r>
+      <w:proofErr w:type="spellEnd"/>
+      <w:r>
+        <w:rPr>
+          <w:rFonts w:ascii="Consolas" w:hAnsi="Consolas" w:cs="Consolas"/>
+          <w:sz w:val="18"/>
+          <w:szCs w:val="18"/>
+        </w:rPr>
+        <w:t>();</w:t>
+      </w:r>
+    </w:p>
+    <w:p>
+      <w:pPr>
+        <w:autoSpaceDE w:val="0"/>
+        <w:autoSpaceDN w:val="0"/>
+        <w:adjustRightInd w:val="0"/>
+        <w:spacing w:after="0" w:line="240" w:lineRule="auto"/>
+        <w:rPr>
+          <w:rFonts w:ascii="Consolas" w:hAnsi="Consolas" w:cs="Consolas"/>
+          <w:sz w:val="18"/>
+          <w:szCs w:val="18"/>
+        </w:rPr>
+      </w:pPr>
+      <w:r>
+        <w:rPr>
+          <w:rFonts w:ascii="Consolas" w:hAnsi="Consolas" w:cs="Consolas"/>
+          <w:sz w:val="18"/>
+          <w:szCs w:val="18"/>
+        </w:rPr>
+        <w:t>}</w:t>
+      </w:r>
+    </w:p>
+    <w:p>
+      <w:pPr>
+        <w:autoSpaceDE w:val="0"/>
+        <w:autoSpaceDN w:val="0"/>
+        <w:adjustRightInd w:val="0"/>
+        <w:spacing w:after="0" w:line="240" w:lineRule="auto"/>
+        <w:rPr>
+          <w:rFonts w:ascii="Consolas" w:hAnsi="Consolas" w:cs="Consolas"/>
+          <w:sz w:val="18"/>
+          <w:szCs w:val="18"/>
+        </w:rPr>
+      </w:pPr>
+    </w:p>
+    <w:p>
+      <w:pPr>
+        <w:autoSpaceDE w:val="0"/>
+        <w:autoSpaceDN w:val="0"/>
+        <w:adjustRightInd w:val="0"/>
+        <w:spacing w:after="0" w:line="240" w:lineRule="auto"/>
+        <w:rPr>
+          <w:rFonts w:cstheme="minorHAnsi"/>
+          <w:b/>
+        </w:rPr>
+      </w:pPr>
+      <w:r>
+        <w:rPr>
+          <w:rFonts w:cstheme="minorHAnsi"/>
+          <w:b/>
+        </w:rPr>
+        <w:t>Remove handler exit.</w:t>
+      </w:r>
+    </w:p>
+    <w:p>
+      <w:pPr>
+        <w:autoSpaceDE w:val="0"/>
+        <w:autoSpaceDN w:val="0"/>
+        <w:adjustRightInd w:val="0"/>
+        <w:spacing w:after="0" w:line="240" w:lineRule="auto"/>
+        <w:rPr>
+          <w:rFonts w:ascii="Consolas" w:hAnsi="Consolas" w:cs="Consolas"/>
+          <w:sz w:val="18"/>
+          <w:szCs w:val="18"/>
+        </w:rPr>
+      </w:pPr>
+    </w:p>
+    <w:p>
+      <w:pPr>
+        <w:autoSpaceDE w:val="0"/>
+        <w:autoSpaceDN w:val="0"/>
+        <w:adjustRightInd w:val="0"/>
+        <w:spacing w:after="0" w:line="240" w:lineRule="auto"/>
+        <w:rPr>
+          <w:rFonts w:ascii="Consolas" w:hAnsi="Consolas" w:cs="Consolas"/>
+          <w:sz w:val="18"/>
+          <w:szCs w:val="18"/>
+        </w:rPr>
+      </w:pPr>
+      <w:proofErr w:type="gramStart"/>
+      <w:r>
+        <w:rPr>
+          <w:rFonts w:ascii="Consolas" w:hAnsi="Consolas" w:cs="Consolas"/>
+          <w:color w:val="0000FF"/>
+          <w:sz w:val="18"/>
+          <w:szCs w:val="18"/>
+        </w:rPr>
+        <w:t>protected</w:t>
+      </w:r>
+      <w:proofErr w:type="gramEnd"/>
+      <w:r>
+        <w:rPr>
+          <w:rFonts w:ascii="Consolas" w:hAnsi="Consolas" w:cs="Consolas"/>
+          <w:sz w:val="18"/>
+          <w:szCs w:val="18"/>
+        </w:rPr>
+        <w:t xml:space="preserve"> </w:t>
+      </w:r>
+      <w:r>
+        <w:rPr>
+          <w:rFonts w:ascii="Consolas" w:hAnsi="Consolas" w:cs="Consolas"/>
+          <w:color w:val="0000FF"/>
+          <w:sz w:val="18"/>
+          <w:szCs w:val="18"/>
+        </w:rPr>
+        <w:t>override</w:t>
+      </w:r>
+      <w:r>
+        <w:rPr>
+          <w:rFonts w:ascii="Consolas" w:hAnsi="Consolas" w:cs="Consolas"/>
+          <w:sz w:val="18"/>
+          <w:szCs w:val="18"/>
+        </w:rPr>
+        <w:t xml:space="preserve"> </w:t>
+      </w:r>
+      <w:r>
+        <w:rPr>
+          <w:rFonts w:ascii="Consolas" w:hAnsi="Consolas" w:cs="Consolas"/>
+          <w:color w:val="0000FF"/>
+          <w:sz w:val="18"/>
+          <w:szCs w:val="18"/>
+        </w:rPr>
+        <w:t>void</w:t>
+      </w:r>
+      <w:r>
+        <w:rPr>
+          <w:rFonts w:ascii="Consolas" w:hAnsi="Consolas" w:cs="Consolas"/>
+          <w:sz w:val="18"/>
+          <w:szCs w:val="18"/>
+        </w:rPr>
+        <w:t xml:space="preserve"> </w:t>
+      </w:r>
+      <w:proofErr w:type="spellStart"/>
+      <w:r>
+        <w:rPr>
+          <w:rFonts w:ascii="Consolas" w:hAnsi="Consolas" w:cs="Consolas"/>
+          <w:sz w:val="18"/>
+          <w:szCs w:val="18"/>
+        </w:rPr>
+        <w:t>OnExit</w:t>
+      </w:r>
+      <w:proofErr w:type="spellEnd"/>
+      <w:r>
+        <w:rPr>
+          <w:rFonts w:ascii="Consolas" w:hAnsi="Consolas" w:cs="Consolas"/>
+          <w:sz w:val="18"/>
+          <w:szCs w:val="18"/>
+        </w:rPr>
+        <w:t>(</w:t>
+      </w:r>
+      <w:proofErr w:type="spellStart"/>
+      <w:r>
+        <w:rPr>
+          <w:rFonts w:ascii="Consolas" w:hAnsi="Consolas" w:cs="Consolas"/>
+          <w:sz w:val="18"/>
+          <w:szCs w:val="18"/>
+        </w:rPr>
+        <w:t>ExitEventArgs</w:t>
+      </w:r>
+      <w:proofErr w:type="spellEnd"/>
+      <w:r>
+        <w:rPr>
+          <w:rFonts w:ascii="Consolas" w:hAnsi="Consolas" w:cs="Consolas"/>
+          <w:sz w:val="18"/>
+          <w:szCs w:val="18"/>
+        </w:rPr>
+        <w:t xml:space="preserve"> e)</w:t>
+      </w:r>
+    </w:p>
+    <w:p>
+      <w:pPr>
+        <w:autoSpaceDE w:val="0"/>
+        <w:autoSpaceDN w:val="0"/>
+        <w:adjustRightInd w:val="0"/>
+        <w:spacing w:after="0" w:line="240" w:lineRule="auto"/>
+        <w:rPr>
+          <w:rFonts w:ascii="Consolas" w:hAnsi="Consolas" w:cs="Consolas"/>
+          <w:sz w:val="18"/>
+          <w:szCs w:val="18"/>
+        </w:rPr>
+      </w:pPr>
+      <w:r>
+        <w:rPr>
+          <w:rFonts w:ascii="Consolas" w:hAnsi="Consolas" w:cs="Consolas"/>
+          <w:sz w:val="18"/>
+          <w:szCs w:val="18"/>
+        </w:rPr>
+        <w:t>{</w:t>
+      </w:r>
+    </w:p>
+    <w:p>
+      <w:pPr>
+        <w:autoSpaceDE w:val="0"/>
+        <w:autoSpaceDN w:val="0"/>
+        <w:adjustRightInd w:val="0"/>
+        <w:spacing w:after="0" w:line="240" w:lineRule="auto"/>
+        <w:rPr>
+          <w:rFonts w:ascii="Consolas" w:hAnsi="Consolas" w:cs="Consolas"/>
+          <w:sz w:val="18"/>
+          <w:szCs w:val="18"/>
+        </w:rPr>
+      </w:pPr>
+      <w:r>
+        <w:rPr>
+          <w:rFonts w:ascii="Consolas" w:hAnsi="Consolas" w:cs="Consolas"/>
+          <w:sz w:val="18"/>
+          <w:szCs w:val="18"/>
+        </w:rPr>
+        <w:t xml:space="preserve">    </w:t>
+      </w:r>
+      <w:proofErr w:type="spellStart"/>
+      <w:proofErr w:type="gramStart"/>
+      <w:r>
+        <w:rPr>
+          <w:rFonts w:ascii="Consolas" w:hAnsi="Consolas" w:cs="Consolas"/>
+          <w:sz w:val="18"/>
+          <w:szCs w:val="18"/>
+        </w:rPr>
+        <w:t>ExceptionHandler.</w:t>
+      </w:r>
+      <w:r>
+        <w:rPr>
+          <w:rFonts w:ascii="Consolas" w:hAnsi="Consolas" w:cs="Consolas"/>
+          <w:color w:val="FF0000"/>
+          <w:sz w:val="18"/>
+          <w:szCs w:val="18"/>
+        </w:rPr>
+        <w:t>Detach</w:t>
+      </w:r>
+      <w:proofErr w:type="spellEnd"/>
+      <w:r>
+        <w:rPr>
+          <w:rFonts w:ascii="Consolas" w:hAnsi="Consolas" w:cs="Consolas"/>
+          <w:sz w:val="18"/>
+          <w:szCs w:val="18"/>
+        </w:rPr>
+        <w:t>(</w:t>
+      </w:r>
+      <w:proofErr w:type="spellStart"/>
+      <w:proofErr w:type="gramEnd"/>
+      <w:r>
+        <w:rPr>
+          <w:rFonts w:ascii="Consolas" w:hAnsi="Consolas" w:cs="Consolas"/>
+          <w:sz w:val="18"/>
+          <w:szCs w:val="18"/>
+        </w:rPr>
+        <w:t>AppDomain.</w:t>
+      </w:r>
+      <w:r>
+        <w:rPr>
+          <w:rFonts w:ascii="Consolas" w:hAnsi="Consolas" w:cs="Consolas"/>
+          <w:color w:val="FF0000"/>
+          <w:sz w:val="18"/>
+          <w:szCs w:val="18"/>
+        </w:rPr>
+        <w:t>CurrentDomain</w:t>
+      </w:r>
+      <w:proofErr w:type="spellEnd"/>
+      <w:r>
+        <w:rPr>
+          <w:rFonts w:ascii="Consolas" w:hAnsi="Consolas" w:cs="Consolas"/>
+          <w:sz w:val="18"/>
+          <w:szCs w:val="18"/>
+        </w:rPr>
+        <w:t>);</w:t>
+      </w:r>
+    </w:p>
+    <w:p>
+      <w:pPr>
+        <w:autoSpaceDE w:val="0"/>
+        <w:autoSpaceDN w:val="0"/>
+        <w:adjustRightInd w:val="0"/>
+        <w:spacing w:after="0" w:line="240" w:lineRule="auto"/>
+        <w:rPr>
+          <w:rFonts w:ascii="Consolas" w:hAnsi="Consolas" w:cs="Consolas"/>
+          <w:sz w:val="18"/>
+          <w:szCs w:val="18"/>
+        </w:rPr>
+      </w:pPr>
+      <w:r>
+        <w:rPr>
+          <w:rFonts w:ascii="Consolas" w:hAnsi="Consolas" w:cs="Consolas"/>
+          <w:sz w:val="18"/>
+          <w:szCs w:val="18"/>
+        </w:rPr>
+        <w:t>}</w:t>
+      </w:r>
+    </w:p>
+    <w:p>
+      <w:pPr>
+        <w:pStyle w:val="Heading1"/>
+      </w:pPr>
+      <w:r>
         <w:t xml:space="preserve">WCF </w:t>
       </w:r>
       <w:r>
@@ -2514,7 +4119,6 @@
         <w:t>}</w:t>
       </w:r>
     </w:p>
-    <w:p/>
     <w:sectPr>
       <w:pgSz w:w="11906" w:h="16838"/>
       <w:pgMar w:top="1440" w:right="1440" w:bottom="1440" w:left="1440" w:header="708" w:footer="708" w:gutter="0"/>
@@ -2990,6 +4594,17 @@
       <w:szCs w:val="26"/>
     </w:rPr>
   </w:style>
+  <w:style w:type="character" w:styleId="Hyperlink">
+    <w:name w:val="Hyperlink"/>
+    <w:basedOn w:val="DefaultParagraphFont"/>
+    <w:uiPriority w:val="99"/>
+    <w:unhideWhenUsed/>
+    <w:rsid w:val="0065373C"/>
+    <w:rPr>
+      <w:color w:val="0000FF" w:themeColor="hyperlink"/>
+      <w:u w:val="single"/>
+    </w:rPr>
+  </w:style>
 </w:styles>
 </file>
 
@@ -3337,6 +4952,17 @@
       <w:szCs w:val="26"/>
     </w:rPr>
   </w:style>
+  <w:style w:type="character" w:styleId="Hyperlink">
+    <w:name w:val="Hyperlink"/>
+    <w:basedOn w:val="DefaultParagraphFont"/>
+    <w:uiPriority w:val="99"/>
+    <w:unhideWhenUsed/>
+    <w:rsid w:val="0065373C"/>
+    <w:rPr>
+      <w:color w:val="0000FF" w:themeColor="hyperlink"/>
+      <w:u w:val="single"/>
+    </w:rPr>
+  </w:style>
 </w:styles>
 </file>
 

</xml_diff>